<commit_message>
Day 2 Flowchart Assignment
3 examples of Flow Charts
</commit_message>
<xml_diff>
--- a/Day1Activity_ProbSolvingCriticalThinking/Walker_Debbie_PrblmSlvngCrtclThnkng.docx
+++ b/Day1Activity_ProbSolvingCriticalThinking/Walker_Debbie_PrblmSlvngCrtclThnkng.docx
@@ -84,48 +84,20 @@
         <w:rPr>
           <w:rFonts w:asciiTheme="majorHAnsi" w:hAnsiTheme="majorHAnsi"/>
         </w:rPr>
-        <w:t xml:space="preserve">• </w:t>
-      </w:r>
-      <w:proofErr w:type="gramStart"/>
-      <w:r>
-        <w:rPr>
-          <w:rFonts w:asciiTheme="majorHAnsi" w:hAnsiTheme="majorHAnsi"/>
-        </w:rPr>
-        <w:t>The</w:t>
-      </w:r>
-      <w:proofErr w:type="gramEnd"/>
-      <w:r>
-        <w:rPr>
-          <w:rFonts w:asciiTheme="majorHAnsi" w:hAnsiTheme="majorHAnsi"/>
-        </w:rPr>
-        <w:t xml:space="preserve"> boat can only hold the man and one object at a time.</w:t>
-      </w:r>
-    </w:p>
-    <w:p>
-      <w:pPr>
-        <w:rPr>
-          <w:rFonts w:asciiTheme="majorHAnsi" w:hAnsiTheme="majorHAnsi"/>
-        </w:rPr>
-      </w:pPr>
-      <w:r>
-        <w:rPr>
-          <w:rFonts w:asciiTheme="majorHAnsi" w:hAnsiTheme="majorHAnsi"/>
-        </w:rPr>
-        <w:t xml:space="preserve">• </w:t>
-      </w:r>
-      <w:proofErr w:type="gramStart"/>
-      <w:r>
-        <w:rPr>
-          <w:rFonts w:asciiTheme="majorHAnsi" w:hAnsiTheme="majorHAnsi"/>
-        </w:rPr>
-        <w:t>If</w:t>
-      </w:r>
-      <w:proofErr w:type="gramEnd"/>
-      <w:r>
-        <w:rPr>
-          <w:rFonts w:asciiTheme="majorHAnsi" w:hAnsiTheme="majorHAnsi"/>
-        </w:rPr>
-        <w:t xml:space="preserve"> he takes the seed, the cat will eat the parrot. If he takes the cat, the parrot will eat the seed.</w:t>
+        <w:t>• The boat can only hold the man and one object at a time.</w:t>
+      </w:r>
+    </w:p>
+    <w:p>
+      <w:pPr>
+        <w:rPr>
+          <w:rFonts w:asciiTheme="majorHAnsi" w:hAnsiTheme="majorHAnsi"/>
+        </w:rPr>
+      </w:pPr>
+      <w:r>
+        <w:rPr>
+          <w:rFonts w:asciiTheme="majorHAnsi" w:hAnsiTheme="majorHAnsi"/>
+        </w:rPr>
+        <w:t>• If he takes the seed, the cat will eat the parrot. If he takes the cat, the parrot will eat the seed.</w:t>
       </w:r>
     </w:p>
     <w:p>
@@ -161,129 +133,59 @@
         <w:rPr>
           <w:rFonts w:asciiTheme="majorHAnsi" w:hAnsiTheme="majorHAnsi"/>
         </w:rPr>
-        <w:t xml:space="preserve">• </w:t>
-      </w:r>
-      <w:proofErr w:type="gramStart"/>
-      <w:r>
-        <w:rPr>
-          <w:rFonts w:asciiTheme="majorHAnsi" w:hAnsiTheme="majorHAnsi"/>
-        </w:rPr>
-        <w:t>The</w:t>
-      </w:r>
-      <w:proofErr w:type="gramEnd"/>
-      <w:r>
-        <w:rPr>
-          <w:rFonts w:asciiTheme="majorHAnsi" w:hAnsiTheme="majorHAnsi"/>
-        </w:rPr>
-        <w:t xml:space="preserve"> man has two oars.</w:t>
-      </w:r>
-    </w:p>
-    <w:p>
-      <w:pPr>
-        <w:rPr>
-          <w:rFonts w:asciiTheme="majorHAnsi" w:hAnsiTheme="majorHAnsi"/>
-        </w:rPr>
-      </w:pPr>
-      <w:r>
-        <w:rPr>
-          <w:rFonts w:asciiTheme="majorHAnsi" w:hAnsiTheme="majorHAnsi"/>
-        </w:rPr>
-        <w:t xml:space="preserve">• </w:t>
-      </w:r>
-      <w:proofErr w:type="gramStart"/>
-      <w:r>
-        <w:rPr>
-          <w:rFonts w:asciiTheme="majorHAnsi" w:hAnsiTheme="majorHAnsi"/>
-        </w:rPr>
-        <w:t>The</w:t>
-      </w:r>
-      <w:proofErr w:type="gramEnd"/>
-      <w:r>
-        <w:rPr>
-          <w:rFonts w:asciiTheme="majorHAnsi" w:hAnsiTheme="majorHAnsi"/>
-        </w:rPr>
-        <w:t xml:space="preserve"> man has rope.</w:t>
-      </w:r>
-    </w:p>
-    <w:p>
-      <w:pPr>
-        <w:rPr>
-          <w:rFonts w:asciiTheme="majorHAnsi" w:hAnsiTheme="majorHAnsi"/>
-        </w:rPr>
-      </w:pPr>
-      <w:r>
-        <w:rPr>
-          <w:rFonts w:asciiTheme="majorHAnsi" w:hAnsiTheme="majorHAnsi"/>
-        </w:rPr>
-        <w:t xml:space="preserve">• </w:t>
-      </w:r>
-      <w:proofErr w:type="gramStart"/>
-      <w:r>
-        <w:rPr>
-          <w:rFonts w:asciiTheme="majorHAnsi" w:hAnsiTheme="majorHAnsi"/>
-        </w:rPr>
-        <w:t>The</w:t>
-      </w:r>
-      <w:proofErr w:type="gramEnd"/>
-      <w:r>
-        <w:rPr>
-          <w:rFonts w:asciiTheme="majorHAnsi" w:hAnsiTheme="majorHAnsi"/>
-        </w:rPr>
-        <w:t xml:space="preserve"> man is able to think logically.</w:t>
-      </w:r>
-    </w:p>
-    <w:p>
-      <w:pPr>
-        <w:rPr>
-          <w:rFonts w:asciiTheme="majorHAnsi" w:hAnsiTheme="majorHAnsi"/>
-        </w:rPr>
-      </w:pPr>
-      <w:r>
-        <w:rPr>
-          <w:rFonts w:asciiTheme="majorHAnsi" w:hAnsiTheme="majorHAnsi"/>
-        </w:rPr>
-        <w:t xml:space="preserve">• </w:t>
-      </w:r>
-      <w:proofErr w:type="gramStart"/>
-      <w:r>
-        <w:rPr>
-          <w:rFonts w:asciiTheme="majorHAnsi" w:hAnsiTheme="majorHAnsi"/>
-        </w:rPr>
-        <w:t>The</w:t>
-      </w:r>
-      <w:proofErr w:type="gramEnd"/>
-      <w:r>
-        <w:rPr>
-          <w:rFonts w:asciiTheme="majorHAnsi" w:hAnsiTheme="majorHAnsi"/>
-        </w:rPr>
-        <w:t xml:space="preserve"> man cares for these objects.</w:t>
-      </w:r>
-    </w:p>
-    <w:p>
-      <w:pPr>
-        <w:rPr>
-          <w:rFonts w:asciiTheme="majorHAnsi" w:hAnsiTheme="majorHAnsi"/>
-        </w:rPr>
-      </w:pPr>
-      <w:r>
-        <w:rPr>
-          <w:rFonts w:asciiTheme="majorHAnsi" w:hAnsiTheme="majorHAnsi"/>
-        </w:rPr>
-        <w:t xml:space="preserve">• The </w:t>
-      </w:r>
-      <w:proofErr w:type="gramStart"/>
-      <w:r>
-        <w:rPr>
-          <w:rFonts w:asciiTheme="majorHAnsi" w:hAnsiTheme="majorHAnsi"/>
-        </w:rPr>
-        <w:t>river</w:t>
-      </w:r>
-      <w:proofErr w:type="gramEnd"/>
-      <w:r>
-        <w:rPr>
-          <w:rFonts w:asciiTheme="majorHAnsi" w:hAnsiTheme="majorHAnsi"/>
-        </w:rPr>
-        <w:t xml:space="preserve"> is either to wide or deep to cross otherwise.</w:t>
+        <w:t>• The man has two oars.</w:t>
+      </w:r>
+    </w:p>
+    <w:p>
+      <w:pPr>
+        <w:rPr>
+          <w:rFonts w:asciiTheme="majorHAnsi" w:hAnsiTheme="majorHAnsi"/>
+        </w:rPr>
+      </w:pPr>
+      <w:r>
+        <w:rPr>
+          <w:rFonts w:asciiTheme="majorHAnsi" w:hAnsiTheme="majorHAnsi"/>
+        </w:rPr>
+        <w:t>• The man has rope.</w:t>
+      </w:r>
+    </w:p>
+    <w:p>
+      <w:pPr>
+        <w:rPr>
+          <w:rFonts w:asciiTheme="majorHAnsi" w:hAnsiTheme="majorHAnsi"/>
+        </w:rPr>
+      </w:pPr>
+      <w:r>
+        <w:rPr>
+          <w:rFonts w:asciiTheme="majorHAnsi" w:hAnsiTheme="majorHAnsi"/>
+        </w:rPr>
+        <w:t>• The man is able to think logically.</w:t>
+      </w:r>
+    </w:p>
+    <w:p>
+      <w:pPr>
+        <w:rPr>
+          <w:rFonts w:asciiTheme="majorHAnsi" w:hAnsiTheme="majorHAnsi"/>
+        </w:rPr>
+      </w:pPr>
+      <w:r>
+        <w:rPr>
+          <w:rFonts w:asciiTheme="majorHAnsi" w:hAnsiTheme="majorHAnsi"/>
+        </w:rPr>
+        <w:t>• The man cares for these objects.</w:t>
+      </w:r>
+    </w:p>
+    <w:p>
+      <w:pPr>
+        <w:rPr>
+          <w:rFonts w:asciiTheme="majorHAnsi" w:hAnsiTheme="majorHAnsi"/>
+        </w:rPr>
+      </w:pPr>
+      <w:r>
+        <w:rPr>
+          <w:rFonts w:asciiTheme="majorHAnsi" w:hAnsiTheme="majorHAnsi"/>
+        </w:rPr>
+        <w:t>• The river is either to wide or deep to cross otherwise.</w:t>
       </w:r>
     </w:p>
     <w:p>
@@ -679,48 +581,20 @@
         <w:rPr>
           <w:rFonts w:asciiTheme="majorHAnsi" w:hAnsiTheme="majorHAnsi"/>
         </w:rPr>
-        <w:t xml:space="preserve">• </w:t>
-      </w:r>
-      <w:proofErr w:type="gramStart"/>
-      <w:r>
-        <w:rPr>
-          <w:rFonts w:asciiTheme="majorHAnsi" w:hAnsiTheme="majorHAnsi"/>
-        </w:rPr>
-        <w:t>There</w:t>
-      </w:r>
-      <w:proofErr w:type="gramEnd"/>
-      <w:r>
-        <w:rPr>
-          <w:rFonts w:asciiTheme="majorHAnsi" w:hAnsiTheme="majorHAnsi"/>
-        </w:rPr>
-        <w:t xml:space="preserve"> are 5 pairs of black socks, 4 pairs of brown and 2 pairs of white. </w:t>
-      </w:r>
-    </w:p>
-    <w:p>
-      <w:pPr>
-        <w:rPr>
-          <w:rFonts w:asciiTheme="majorHAnsi" w:hAnsiTheme="majorHAnsi"/>
-        </w:rPr>
-      </w:pPr>
-      <w:r>
-        <w:rPr>
-          <w:rFonts w:asciiTheme="majorHAnsi" w:hAnsiTheme="majorHAnsi"/>
-        </w:rPr>
-        <w:t xml:space="preserve">• </w:t>
-      </w:r>
-      <w:proofErr w:type="gramStart"/>
-      <w:r>
-        <w:rPr>
-          <w:rFonts w:asciiTheme="majorHAnsi" w:hAnsiTheme="majorHAnsi"/>
-        </w:rPr>
-        <w:t>The</w:t>
-      </w:r>
-      <w:proofErr w:type="gramEnd"/>
-      <w:r>
-        <w:rPr>
-          <w:rFonts w:asciiTheme="majorHAnsi" w:hAnsiTheme="majorHAnsi"/>
-        </w:rPr>
-        <w:t xml:space="preserve"> room in which the drawer is located is dark.</w:t>
+        <w:t xml:space="preserve">• There are 5 pairs of black socks, 4 pairs of brown and 2 pairs of white. </w:t>
+      </w:r>
+    </w:p>
+    <w:p>
+      <w:pPr>
+        <w:rPr>
+          <w:rFonts w:asciiTheme="majorHAnsi" w:hAnsiTheme="majorHAnsi"/>
+        </w:rPr>
+      </w:pPr>
+      <w:r>
+        <w:rPr>
+          <w:rFonts w:asciiTheme="majorHAnsi" w:hAnsiTheme="majorHAnsi"/>
+        </w:rPr>
+        <w:t>• The room in which the drawer is located is dark.</w:t>
       </w:r>
     </w:p>
     <w:p>
@@ -756,75 +630,33 @@
         <w:rPr>
           <w:rFonts w:asciiTheme="majorHAnsi" w:hAnsiTheme="majorHAnsi"/>
         </w:rPr>
-        <w:t xml:space="preserve">• </w:t>
-      </w:r>
-      <w:proofErr w:type="gramStart"/>
-      <w:r>
-        <w:rPr>
-          <w:rFonts w:asciiTheme="majorHAnsi" w:hAnsiTheme="majorHAnsi"/>
-        </w:rPr>
-        <w:t>A</w:t>
-      </w:r>
-      <w:proofErr w:type="gramEnd"/>
-      <w:r>
-        <w:rPr>
-          <w:rFonts w:asciiTheme="majorHAnsi" w:hAnsiTheme="majorHAnsi"/>
-        </w:rPr>
-        <w:t xml:space="preserve"> pair of socks are two socks of the same color.</w:t>
-      </w:r>
-    </w:p>
-    <w:p>
-      <w:pPr>
-        <w:rPr>
-          <w:rFonts w:asciiTheme="majorHAnsi" w:hAnsiTheme="majorHAnsi"/>
-        </w:rPr>
-      </w:pPr>
-      <w:r>
-        <w:rPr>
-          <w:rFonts w:asciiTheme="majorHAnsi" w:hAnsiTheme="majorHAnsi"/>
-        </w:rPr>
-        <w:t xml:space="preserve">• </w:t>
-      </w:r>
-      <w:proofErr w:type="gramStart"/>
-      <w:r>
-        <w:rPr>
-          <w:rFonts w:asciiTheme="majorHAnsi" w:hAnsiTheme="majorHAnsi"/>
-        </w:rPr>
-        <w:t>A</w:t>
-      </w:r>
-      <w:proofErr w:type="gramEnd"/>
-      <w:r>
-        <w:rPr>
-          <w:rFonts w:asciiTheme="majorHAnsi" w:hAnsiTheme="majorHAnsi"/>
-        </w:rPr>
-        <w:t xml:space="preserve"> light cannot be acquired during the process, and you are unable to see the socks until they have been retrieved.</w:t>
-      </w:r>
-    </w:p>
-    <w:p>
-      <w:pPr>
-        <w:rPr>
-          <w:rFonts w:asciiTheme="majorHAnsi" w:hAnsiTheme="majorHAnsi"/>
-        </w:rPr>
-      </w:pPr>
-      <w:r>
-        <w:rPr>
-          <w:rFonts w:asciiTheme="majorHAnsi" w:hAnsiTheme="majorHAnsi"/>
-        </w:rPr>
-        <w:t xml:space="preserve">• </w:t>
-      </w:r>
-      <w:proofErr w:type="gramStart"/>
-      <w:r>
-        <w:rPr>
-          <w:rFonts w:asciiTheme="majorHAnsi" w:hAnsiTheme="majorHAnsi"/>
-        </w:rPr>
-        <w:t>There</w:t>
-      </w:r>
-      <w:proofErr w:type="gramEnd"/>
-      <w:r>
-        <w:rPr>
-          <w:rFonts w:asciiTheme="majorHAnsi" w:hAnsiTheme="majorHAnsi"/>
-        </w:rPr>
-        <w:t xml:space="preserve"> is no difference to the socks other than color (for example, size, shape, weight, knit, gage etc.).</w:t>
+        <w:t>• A pair of socks are two socks of the same color.</w:t>
+      </w:r>
+    </w:p>
+    <w:p>
+      <w:pPr>
+        <w:rPr>
+          <w:rFonts w:asciiTheme="majorHAnsi" w:hAnsiTheme="majorHAnsi"/>
+        </w:rPr>
+      </w:pPr>
+      <w:r>
+        <w:rPr>
+          <w:rFonts w:asciiTheme="majorHAnsi" w:hAnsiTheme="majorHAnsi"/>
+        </w:rPr>
+        <w:t>• A light cannot be acquired during the process, and you are unable to see the socks until they have been retrieved.</w:t>
+      </w:r>
+    </w:p>
+    <w:p>
+      <w:pPr>
+        <w:rPr>
+          <w:rFonts w:asciiTheme="majorHAnsi" w:hAnsiTheme="majorHAnsi"/>
+        </w:rPr>
+      </w:pPr>
+      <w:r>
+        <w:rPr>
+          <w:rFonts w:asciiTheme="majorHAnsi" w:hAnsiTheme="majorHAnsi"/>
+        </w:rPr>
+        <w:t>• There is no difference to the socks other than color (for example, size, shape, weight, knit, gage etc.).</w:t>
       </w:r>
     </w:p>
     <w:p>
@@ -1445,7 +1277,31 @@
         <w:rPr>
           <w:rFonts w:asciiTheme="majorHAnsi" w:hAnsiTheme="majorHAnsi"/>
         </w:rPr>
-        <w:t xml:space="preserve">Starting with a left hand; a pinky would equal the 1st digit on the hand, the ring finger would equal the 2nd digit, the middle finger would equal the 3rd digit, the pointer finger would equal the 4th digit, and the thumb would equal the 5th digit, then to continue the sequence the pointer finger would equal the 6th digit, and so on. </w:t>
+        <w:t xml:space="preserve">Starting with a left hand; a pinky would equal the 1st digit on the hand, the ring finger would equal the 2nd digit, the middle finger would equal the 3rd digit, the </w:t>
+      </w:r>
+      <w:r>
+        <w:rPr>
+          <w:rFonts w:asciiTheme="majorHAnsi" w:hAnsiTheme="majorHAnsi"/>
+        </w:rPr>
+        <w:t>index</w:t>
+      </w:r>
+      <w:r>
+        <w:rPr>
+          <w:rFonts w:asciiTheme="majorHAnsi" w:hAnsiTheme="majorHAnsi"/>
+        </w:rPr>
+        <w:t xml:space="preserve"> finger would equal the 4th digit, and the thumb would equal the 5th digit, then to continue the sequence the </w:t>
+      </w:r>
+      <w:r>
+        <w:rPr>
+          <w:rFonts w:asciiTheme="majorHAnsi" w:hAnsiTheme="majorHAnsi"/>
+        </w:rPr>
+        <w:t>index</w:t>
+      </w:r>
+      <w:r>
+        <w:rPr>
+          <w:rFonts w:asciiTheme="majorHAnsi" w:hAnsiTheme="majorHAnsi"/>
+        </w:rPr>
+        <w:t xml:space="preserve"> finger would equal the 6th digit, and so on. </w:t>
       </w:r>
     </w:p>
     <w:p>
@@ -1465,48 +1321,20 @@
         <w:rPr>
           <w:rFonts w:asciiTheme="majorHAnsi" w:hAnsiTheme="majorHAnsi"/>
         </w:rPr>
-        <w:t xml:space="preserve">• </w:t>
-      </w:r>
-      <w:proofErr w:type="gramStart"/>
-      <w:r>
-        <w:rPr>
-          <w:rFonts w:asciiTheme="majorHAnsi" w:hAnsiTheme="majorHAnsi"/>
-        </w:rPr>
-        <w:t>You</w:t>
-      </w:r>
-      <w:proofErr w:type="gramEnd"/>
-      <w:r>
-        <w:rPr>
-          <w:rFonts w:asciiTheme="majorHAnsi" w:hAnsiTheme="majorHAnsi"/>
-        </w:rPr>
-        <w:t xml:space="preserve"> are not able to use both hands.</w:t>
-      </w:r>
-    </w:p>
-    <w:p>
-      <w:pPr>
-        <w:rPr>
-          <w:rFonts w:asciiTheme="majorHAnsi" w:hAnsiTheme="majorHAnsi"/>
-        </w:rPr>
-      </w:pPr>
-      <w:r>
-        <w:rPr>
-          <w:rFonts w:asciiTheme="majorHAnsi" w:hAnsiTheme="majorHAnsi"/>
-        </w:rPr>
-        <w:t xml:space="preserve">• </w:t>
-      </w:r>
-      <w:proofErr w:type="gramStart"/>
-      <w:r>
-        <w:rPr>
-          <w:rFonts w:asciiTheme="majorHAnsi" w:hAnsiTheme="majorHAnsi"/>
-        </w:rPr>
-        <w:t>You</w:t>
-      </w:r>
-      <w:proofErr w:type="gramEnd"/>
-      <w:r>
-        <w:rPr>
-          <w:rFonts w:asciiTheme="majorHAnsi" w:hAnsiTheme="majorHAnsi"/>
-        </w:rPr>
-        <w:t xml:space="preserve"> are not able to repeat the thumb two times in a row.</w:t>
+        <w:t>• You are not able to use both hands.</w:t>
+      </w:r>
+    </w:p>
+    <w:p>
+      <w:pPr>
+        <w:rPr>
+          <w:rFonts w:asciiTheme="majorHAnsi" w:hAnsiTheme="majorHAnsi"/>
+        </w:rPr>
+      </w:pPr>
+      <w:r>
+        <w:rPr>
+          <w:rFonts w:asciiTheme="majorHAnsi" w:hAnsiTheme="majorHAnsi"/>
+        </w:rPr>
+        <w:t>• You are not able to repeat the thumb two times in a row.</w:t>
       </w:r>
     </w:p>
     <w:p>
@@ -1542,21 +1370,7 @@
         <w:rPr>
           <w:rFonts w:asciiTheme="majorHAnsi" w:hAnsiTheme="majorHAnsi"/>
         </w:rPr>
-        <w:t xml:space="preserve">• </w:t>
-      </w:r>
-      <w:proofErr w:type="gramStart"/>
-      <w:r>
-        <w:rPr>
-          <w:rFonts w:asciiTheme="majorHAnsi" w:hAnsiTheme="majorHAnsi"/>
-        </w:rPr>
-        <w:t>Because</w:t>
-      </w:r>
-      <w:proofErr w:type="gramEnd"/>
-      <w:r>
-        <w:rPr>
-          <w:rFonts w:asciiTheme="majorHAnsi" w:hAnsiTheme="majorHAnsi"/>
-        </w:rPr>
-        <w:t xml:space="preserve"> the sequence of numbers are a base of 10s this problem can be assumed a pattern.</w:t>
+        <w:t>• That you must use fingers to do this assignment.</w:t>
       </w:r>
     </w:p>
     <w:p>
@@ -1611,23 +1425,7 @@
           <w:rFonts w:asciiTheme="majorHAnsi" w:hAnsiTheme="majorHAnsi"/>
           <w:b/>
         </w:rPr>
-        <w:t xml:space="preserve">What finger does 10 </w:t>
-      </w:r>
-      <w:proofErr w:type="gramStart"/>
-      <w:r>
-        <w:rPr>
-          <w:rFonts w:asciiTheme="majorHAnsi" w:hAnsiTheme="majorHAnsi"/>
-          <w:b/>
-        </w:rPr>
-        <w:t>land</w:t>
-      </w:r>
-      <w:proofErr w:type="gramEnd"/>
-      <w:r>
-        <w:rPr>
-          <w:rFonts w:asciiTheme="majorHAnsi" w:hAnsiTheme="majorHAnsi"/>
-          <w:b/>
-        </w:rPr>
-        <w:t xml:space="preserve"> on?</w:t>
+        <w:t>What finger does 10 land on?</w:t>
       </w:r>
     </w:p>
     <w:p>
@@ -1647,23 +1445,7 @@
           <w:rFonts w:asciiTheme="majorHAnsi" w:hAnsiTheme="majorHAnsi"/>
           <w:b/>
         </w:rPr>
-        <w:t xml:space="preserve">What finger does 100 </w:t>
-      </w:r>
-      <w:proofErr w:type="gramStart"/>
-      <w:r>
-        <w:rPr>
-          <w:rFonts w:asciiTheme="majorHAnsi" w:hAnsiTheme="majorHAnsi"/>
-          <w:b/>
-        </w:rPr>
-        <w:t>land</w:t>
-      </w:r>
-      <w:proofErr w:type="gramEnd"/>
-      <w:r>
-        <w:rPr>
-          <w:rFonts w:asciiTheme="majorHAnsi" w:hAnsiTheme="majorHAnsi"/>
-          <w:b/>
-        </w:rPr>
-        <w:t xml:space="preserve"> on?</w:t>
+        <w:t>What finger does 100 land on?</w:t>
       </w:r>
     </w:p>
     <w:p>
@@ -1739,77 +1521,31 @@
         <w:rPr>
           <w:rFonts w:asciiTheme="majorHAnsi" w:hAnsiTheme="majorHAnsi"/>
         </w:rPr>
-        <w:t xml:space="preserve"> Starting counting by following the sequence explained under Insights and/or Behaviors with your left-handed pinky using exponents of 1 for the first block of 10. For example the pinky would be 1, the ring finger would be 2, </w:t>
-      </w:r>
-      <w:proofErr w:type="gramStart"/>
-      <w:r>
-        <w:rPr>
-          <w:rFonts w:asciiTheme="majorHAnsi" w:hAnsiTheme="majorHAnsi"/>
-        </w:rPr>
-        <w:t>the</w:t>
-      </w:r>
-      <w:proofErr w:type="gramEnd"/>
-      <w:r>
-        <w:rPr>
-          <w:rFonts w:asciiTheme="majorHAnsi" w:hAnsiTheme="majorHAnsi"/>
-        </w:rPr>
-        <w:t xml:space="preserve"> middle finger would be 3 and so forth until you landed back on </w:t>
-      </w:r>
-      <w:r>
-        <w:rPr>
-          <w:rFonts w:asciiTheme="majorHAnsi" w:hAnsiTheme="majorHAnsi"/>
-          <w:b/>
-          <w:i/>
-        </w:rPr>
-        <w:t>the ring finder as 10</w:t>
-      </w:r>
-      <w:r>
-        <w:rPr>
-          <w:rFonts w:asciiTheme="majorHAnsi" w:hAnsiTheme="majorHAnsi"/>
-        </w:rPr>
-        <w:t xml:space="preserve">. </w:t>
-      </w:r>
-    </w:p>
-    <w:p>
-      <w:pPr>
-        <w:rPr>
-          <w:rFonts w:asciiTheme="majorHAnsi" w:hAnsiTheme="majorHAnsi"/>
-        </w:rPr>
-      </w:pPr>
-      <w:r>
-        <w:rPr>
-          <w:rFonts w:asciiTheme="majorHAnsi" w:hAnsiTheme="majorHAnsi"/>
-          <w:b/>
-        </w:rPr>
-        <w:t>Step 2</w:t>
-      </w:r>
-      <w:r>
-        <w:rPr>
-          <w:rFonts w:asciiTheme="majorHAnsi" w:hAnsiTheme="majorHAnsi"/>
-          <w:b/>
-        </w:rPr>
-        <w:t>:</w:t>
-      </w:r>
-      <w:r>
-        <w:rPr>
-          <w:rFonts w:asciiTheme="majorHAnsi" w:hAnsiTheme="majorHAnsi"/>
-        </w:rPr>
-        <w:t xml:space="preserve"> Starting from the ring finger as 10, continue on with the sequence with multiples of 2. For instance the middle finger would be 20, the pointer finger would be 40 and so on, landing </w:t>
-      </w:r>
-      <w:r>
-        <w:rPr>
-          <w:rFonts w:asciiTheme="majorHAnsi" w:hAnsiTheme="majorHAnsi"/>
-          <w:b/>
-          <w:i/>
-        </w:rPr>
-        <w:t>100 on the middle finger</w:t>
-      </w:r>
-      <w:r>
-        <w:rPr>
-          <w:rFonts w:asciiTheme="majorHAnsi" w:hAnsiTheme="majorHAnsi"/>
-        </w:rPr>
-        <w:t>.</w:t>
-      </w:r>
+        <w:t xml:space="preserve"> </w:t>
+      </w:r>
+      <w:r>
+        <w:rPr>
+          <w:rFonts w:asciiTheme="majorHAnsi" w:hAnsiTheme="majorHAnsi"/>
+        </w:rPr>
+        <w:t xml:space="preserve">By converting each finger to a column in a chart, we are able to apply math and figure out the pattern sequence. </w:t>
+      </w:r>
+    </w:p>
+    <w:p>
+      <w:pPr>
+        <w:rPr>
+          <w:rFonts w:asciiTheme="majorHAnsi" w:hAnsiTheme="majorHAnsi"/>
+        </w:rPr>
+      </w:pPr>
+    </w:p>
+    <w:p>
+      <w:pPr>
+        <w:rPr>
+          <w:rFonts w:asciiTheme="majorHAnsi" w:hAnsiTheme="majorHAnsi"/>
+          <w:b/>
+        </w:rPr>
+      </w:pPr>
+      <w:bookmarkStart w:id="0" w:name="_GoBack"/>
+      <w:bookmarkEnd w:id="0"/>
     </w:p>
     <w:p>
       <w:pPr>
@@ -1817,50 +1553,6 @@
           <w:tab w:val="left" w:pos="1210"/>
         </w:tabs>
       </w:pPr>
-    </w:p>
-    <w:p>
-      <w:pPr>
-        <w:rPr>
-          <w:rFonts w:asciiTheme="majorHAnsi" w:hAnsiTheme="majorHAnsi"/>
-          <w:b/>
-        </w:rPr>
-      </w:pPr>
-      <w:r>
-        <w:rPr>
-          <w:rFonts w:asciiTheme="majorHAnsi" w:hAnsiTheme="majorHAnsi"/>
-          <w:b/>
-        </w:rPr>
-        <w:t xml:space="preserve">Step 3: </w:t>
-      </w:r>
-      <w:r>
-        <w:rPr>
-          <w:rFonts w:asciiTheme="majorHAnsi" w:hAnsiTheme="majorHAnsi"/>
-        </w:rPr>
-        <w:t xml:space="preserve">As you can see a pattern emerge you can deduct that for every exponent added to a block of 10 would move the next multiple over one finger in the sequence. In this case </w:t>
-      </w:r>
-      <w:r>
-        <w:rPr>
-          <w:rFonts w:asciiTheme="majorHAnsi" w:hAnsiTheme="majorHAnsi"/>
-          <w:b/>
-          <w:i/>
-        </w:rPr>
-        <w:t>1000 would land on the pointer finger</w:t>
-      </w:r>
-      <w:r>
-        <w:rPr>
-          <w:rFonts w:asciiTheme="majorHAnsi" w:hAnsiTheme="majorHAnsi"/>
-        </w:rPr>
-        <w:t xml:space="preserve">. </w:t>
-      </w:r>
-    </w:p>
-    <w:p>
-      <w:pPr>
-        <w:tabs>
-          <w:tab w:val="left" w:pos="1210"/>
-        </w:tabs>
-      </w:pPr>
-      <w:bookmarkStart w:id="0" w:name="_GoBack"/>
-      <w:bookmarkEnd w:id="0"/>
     </w:p>
     <w:sectPr>
       <w:headerReference w:type="default" r:id="rId8"/>

</xml_diff>